<commit_message>
alterações de escrita no texto introdução
</commit_message>
<xml_diff>
--- a/docs/Projeto-PWR-2022.docx
+++ b/docs/Projeto-PWR-2022.docx
@@ -1389,7 +1389,15 @@
           <w:bCs/>
           <w:szCs w:val="24"/>
         </w:rPr>
-        <w:t xml:space="preserve">O tema deste projeto </w:t>
+        <w:t>Neste</w:t>
+      </w:r>
+      <w:r>
+        <w:rPr>
+          <w:rFonts w:cs="Arial"/>
+          <w:bCs/>
+          <w:szCs w:val="24"/>
+        </w:rPr>
+        <w:t xml:space="preserve"> projeto </w:t>
       </w:r>
       <w:r>
         <w:rPr>
@@ -1421,15 +1429,47 @@
           <w:bCs/>
           <w:szCs w:val="24"/>
         </w:rPr>
-        <w:t xml:space="preserve">dessa magnifica invenção que com o avanço do tempo </w:t>
-      </w:r>
-      <w:r>
-        <w:rPr>
-          <w:rFonts w:cs="Arial"/>
-          <w:bCs/>
-          <w:szCs w:val="24"/>
-        </w:rPr>
-        <w:t xml:space="preserve">tomasse </w:t>
+        <w:t>dessa magn</w:t>
+      </w:r>
+      <w:r>
+        <w:rPr>
+          <w:rFonts w:cs="Arial"/>
+          <w:bCs/>
+          <w:szCs w:val="24"/>
+        </w:rPr>
+        <w:t>í</w:t>
+      </w:r>
+      <w:r>
+        <w:rPr>
+          <w:rFonts w:cs="Arial"/>
+          <w:bCs/>
+          <w:szCs w:val="24"/>
+        </w:rPr>
+        <w:t xml:space="preserve">fica invenção que com o avanço do tempo </w:t>
+      </w:r>
+      <w:r>
+        <w:rPr>
+          <w:rFonts w:cs="Arial"/>
+          <w:bCs/>
+          <w:szCs w:val="24"/>
+        </w:rPr>
+        <w:t>tom</w:t>
+      </w:r>
+      <w:r>
+        <w:rPr>
+          <w:rFonts w:cs="Arial"/>
+          <w:bCs/>
+          <w:szCs w:val="24"/>
+        </w:rPr>
+        <w:t>ou</w:t>
+      </w:r>
+      <w:r>
+        <w:rPr>
+          <w:rFonts w:cs="Arial"/>
+          <w:bCs/>
+          <w:szCs w:val="24"/>
+        </w:rPr>
+        <w:t xml:space="preserve"> </w:t>
       </w:r>
       <w:r>
         <w:rPr>
@@ -1461,15 +1501,31 @@
           <w:bCs/>
           <w:szCs w:val="24"/>
         </w:rPr>
-        <w:t xml:space="preserve"> desta</w:t>
-      </w:r>
-      <w:r>
-        <w:rPr>
-          <w:rFonts w:cs="Arial"/>
-          <w:bCs/>
-          <w:szCs w:val="24"/>
-        </w:rPr>
-        <w:t xml:space="preserve"> indústria</w:t>
+        <w:t>,</w:t>
+      </w:r>
+      <w:r>
+        <w:rPr>
+          <w:rFonts w:cs="Arial"/>
+          <w:bCs/>
+          <w:szCs w:val="24"/>
+        </w:rPr>
+        <w:t xml:space="preserve"> </w:t>
+      </w:r>
+      <w:r>
+        <w:rPr>
+          <w:rFonts w:cs="Arial"/>
+          <w:bCs/>
+          <w:szCs w:val="24"/>
+        </w:rPr>
+        <w:t xml:space="preserve">uma </w:t>
+      </w:r>
+      <w:r>
+        <w:rPr>
+          <w:rFonts w:cs="Arial"/>
+          <w:bCs/>
+          <w:szCs w:val="24"/>
+        </w:rPr>
+        <w:t>indústria</w:t>
       </w:r>
       <w:r>
         <w:rPr>
@@ -1519,15 +1575,23 @@
           <w:bCs/>
           <w:szCs w:val="24"/>
         </w:rPr>
-        <w:t xml:space="preserve"> retrata o início de uma grande história, a evolução das telas cinematográficas e aborda sobre os grandes investimentos e faturamentos dessa tecnologia. As </w:t>
-      </w:r>
-      <w:r>
-        <w:rPr>
-          <w:rFonts w:cs="Arial"/>
-          <w:bCs/>
-          <w:szCs w:val="24"/>
-        </w:rPr>
-        <w:t>haverá outras páginas</w:t>
+        <w:t xml:space="preserve"> retrata o início de uma grande história, a evolução das telas cinematográficas e aborda sobre os grandes investimentos e faturamentos dessa tecnologia.</w:t>
+      </w:r>
+      <w:r>
+        <w:rPr>
+          <w:rFonts w:cs="Arial"/>
+          <w:bCs/>
+          <w:szCs w:val="24"/>
+        </w:rPr>
+        <w:t xml:space="preserve"> E,</w:t>
+      </w:r>
+      <w:r>
+        <w:rPr>
+          <w:rFonts w:cs="Arial"/>
+          <w:bCs/>
+          <w:szCs w:val="24"/>
+        </w:rPr>
+        <w:t xml:space="preserve"> outras páginas</w:t>
       </w:r>
       <w:r>
         <w:rPr>

</xml_diff>